<commit_message>
update schedule and add andrw
</commit_message>
<xml_diff>
--- a/wedding/Detailed Schedule.docx
+++ b/wedding/Detailed Schedule.docx
@@ -31,24 +31,38 @@
         <w:pStyle w:val="Subtitle"/>
       </w:pPr>
       <w:r>
-        <w:t xml:space="preserve">Any problems can be directed to Robert at 317-341-3625 or </w:t>
-      </w:r>
-      <w:hyperlink r:id="rId6" w:history="1">
-        <w:r>
-          <w:rPr>
-            <w:rStyle w:val="Hyperlink"/>
-          </w:rPr>
-          <w:t>rpspragg@gmail.com</w:t>
-        </w:r>
-      </w:hyperlink>
-    </w:p>
-    <w:p/>
+        <w:t>Any problems</w:t>
+      </w:r>
+      <w:r>
+        <w:t>, or if you get lost please call or text Robert (</w:t>
+      </w:r>
+      <w:r>
+        <w:t>317-341-3625</w:t>
+      </w:r>
+      <w:r>
+        <w:t>)</w:t>
+      </w:r>
+      <w:r>
+        <w:t xml:space="preserve"> or Luisa (317-549-5898).</w:t>
+      </w:r>
+    </w:p>
     <w:p>
       <w:pPr>
         <w:pStyle w:val="Heading1"/>
       </w:pPr>
-      <w:r>
-        <w:t>Thursday June 8, 2017</w:t>
+    </w:p>
+    <w:p>
+      <w:pPr>
+        <w:pStyle w:val="Heading1"/>
+      </w:pPr>
+      <w:r>
+        <w:t>Thursday</w:t>
+      </w:r>
+      <w:r>
+        <w:t>,</w:t>
+      </w:r>
+      <w:r>
+        <w:t xml:space="preserve"> June 8, 2017</w:t>
       </w:r>
     </w:p>
     <w:p>
@@ -56,20 +70,51 @@
         <w:pStyle w:val="Heading2"/>
       </w:pPr>
       <w:r>
-        <w:t>9:00 p.m.</w:t>
-      </w:r>
-      <w:r>
-        <w:tab/>
-        <w:t xml:space="preserve">Bachelorette </w:t>
-      </w:r>
-      <w:r>
-        <w:t>party and</w:t>
-      </w:r>
-      <w:r>
-        <w:t xml:space="preserve"> Bachelor party</w:t>
-      </w:r>
-      <w:r>
-        <w:t xml:space="preserve"> for those who can be in town to celebrate.  Email us to get added to the party list. More details will be provided when we can fill in the details.</w:t>
+        <w:t>8 p.m.</w:t>
+      </w:r>
+      <w:r>
+        <w:tab/>
+        <w:t>Mass at the Newman Center for those that would like to meet our Church family, 2127 NW Monroe Avenue.</w:t>
+      </w:r>
+    </w:p>
+    <w:p>
+      <w:pPr>
+        <w:pStyle w:val="Heading2"/>
+      </w:pPr>
+      <w:r>
+        <w:t>9</w:t>
+      </w:r>
+      <w:r>
+        <w:t>:15</w:t>
+      </w:r>
+      <w:r>
+        <w:t xml:space="preserve"> p.m.</w:t>
+      </w:r>
+      <w:r>
+        <w:tab/>
+      </w:r>
+      <w:r>
+        <w:t>F</w:t>
+      </w:r>
+      <w:r>
+        <w:t>or those w</w:t>
+      </w:r>
+      <w:r>
+        <w:t xml:space="preserve">ho can be in town to celebrate, we will plan to meet at </w:t>
+      </w:r>
+      <w:proofErr w:type="spellStart"/>
+      <w:r>
+        <w:t>McMenamins</w:t>
+      </w:r>
+      <w:proofErr w:type="spellEnd"/>
+      <w:r>
+        <w:t xml:space="preserve"> on Monroe at </w:t>
+      </w:r>
+      <w:r>
+        <w:t>2001 NW Monroe Ave</w:t>
+      </w:r>
+      <w:r>
+        <w:t xml:space="preserve">nue, Corvallis, OR. </w:t>
       </w:r>
       <w:r>
         <w:t xml:space="preserve"> </w:t>
@@ -79,168 +124,413 @@
       <w:pPr>
         <w:pStyle w:val="Heading1"/>
       </w:pPr>
-      <w:r>
-        <w:t>Friday June 9, 2017</w:t>
-      </w:r>
-    </w:p>
-    <w:p>
-      <w:pPr>
-        <w:pStyle w:val="Heading2"/>
-      </w:pPr>
-      <w:r>
-        <w:t>1</w:t>
-      </w:r>
-      <w:r>
-        <w:t>1:00 a</w:t>
-      </w:r>
-      <w:r>
-        <w:t>.m.</w:t>
-      </w:r>
-      <w:r>
-        <w:tab/>
-        <w:t>Carpool and road trip around Corvallis and Oregon Coast</w:t>
-      </w:r>
-      <w:r>
-        <w:t>.</w:t>
-      </w:r>
     </w:p>
     <w:p>
       <w:pPr>
         <w:pStyle w:val="Heading1"/>
       </w:pPr>
-      <w:r>
-        <w:t>Saturday June 10, 2017</w:t>
-      </w:r>
-    </w:p>
-    <w:p>
-      <w:pPr>
-        <w:pStyle w:val="Heading2"/>
-      </w:pPr>
-      <w:r>
-        <w:t>9:45</w:t>
-      </w:r>
-      <w:r>
-        <w:t xml:space="preserve"> </w:t>
-      </w:r>
-      <w:r>
-        <w:t>a</w:t>
-      </w:r>
-      <w:r>
-        <w:t>.</w:t>
-      </w:r>
-      <w:r>
-        <w:t>m</w:t>
-      </w:r>
-      <w:r>
-        <w:t>.</w:t>
-      </w:r>
-      <w:r>
-        <w:tab/>
-        <w:t xml:space="preserve">Please be to your seats at the </w:t>
-      </w:r>
-      <w:r>
-        <w:t>Newman Center Chapel</w:t>
-      </w:r>
-      <w:r>
-        <w:t xml:space="preserve"> located at </w:t>
-      </w:r>
-      <w:r>
-        <w:t>2127 NW Monroe Ave, Corvallis, OR 97330</w:t>
-      </w:r>
-      <w:r>
-        <w:t>. Parking can be a little scare around this area, so make sure to arrive early!</w:t>
-      </w:r>
-    </w:p>
-    <w:p>
-      <w:pPr>
-        <w:pStyle w:val="Heading2"/>
-      </w:pPr>
-      <w:r>
-        <w:t>10</w:t>
-      </w:r>
-      <w:r>
-        <w:t>:00 a.m.</w:t>
-      </w:r>
-      <w:r>
-        <w:tab/>
-      </w:r>
-      <w:r>
-        <w:t>Service begins</w:t>
-      </w:r>
-      <w:r>
-        <w:t xml:space="preserve"> promptly</w:t>
-      </w:r>
-    </w:p>
-    <w:p>
-      <w:pPr>
-        <w:pStyle w:val="Heading2"/>
-      </w:pPr>
-      <w:r>
-        <w:t>11:15 a.m.</w:t>
-      </w:r>
-      <w:r>
-        <w:tab/>
-        <w:t>L</w:t>
-      </w:r>
-      <w:r>
-        <w:t>unch</w:t>
-      </w:r>
-      <w:r>
-        <w:t>. We are still planning the details here, but hope to share a traditional Colombian dish.</w:t>
-      </w:r>
-    </w:p>
-    <w:p>
-      <w:pPr>
-        <w:pStyle w:val="Heading2"/>
-      </w:pPr>
-      <w:r>
-        <w:t>12:30 p.m.</w:t>
-      </w:r>
-      <w:r>
-        <w:tab/>
-        <w:t xml:space="preserve">We are hoping for a nice day, and plan to have a dance floor outside. We will also have a few other yard games and hope to provide a great time visiting with our friends and family. </w:t>
-      </w:r>
-    </w:p>
-    <w:p>
-      <w:pPr>
-        <w:pStyle w:val="Heading2"/>
-      </w:pPr>
-      <w:r>
-        <w:t xml:space="preserve">3 </w:t>
-      </w:r>
-      <w:r>
-        <w:t>p.m.</w:t>
-      </w:r>
-      <w:r>
-        <w:tab/>
-      </w:r>
-      <w:r>
-        <w:t>We are planning a bike ride to downtown to keep the party going. If you bring your bike or rent one from a bike store in town, you are welcome to join us. If not, you can drive or walk to downtown to meet-up with us and keep the party going.</w:t>
-      </w:r>
-    </w:p>
-    <w:p>
-      <w:pPr>
-        <w:pStyle w:val="Heading1"/>
-      </w:pPr>
-      <w:r>
-        <w:t>Sunday June 11, 2017</w:t>
-      </w:r>
-    </w:p>
-    <w:p>
-      <w:pPr>
-        <w:pStyle w:val="Heading2"/>
-      </w:pPr>
-      <w:r>
-        <w:tab/>
-      </w:r>
-      <w:r>
-        <w:t>For those who are going be intown, we can plan to go to Portland area and Multnomah Falls (It’s just 4</w:t>
-      </w:r>
-      <w:r>
-        <w:t>5 minutes from Portland Airport)</w:t>
-      </w:r>
       <w:bookmarkStart w:id="0" w:name="_GoBack"/>
       <w:bookmarkEnd w:id="0"/>
+      <w:r>
+        <w:t>Friday</w:t>
+      </w:r>
+      <w:r>
+        <w:t>,</w:t>
+      </w:r>
+      <w:r>
+        <w:t xml:space="preserve"> June 9, 2017</w:t>
+      </w:r>
+    </w:p>
+    <w:p>
+      <w:pPr>
+        <w:pStyle w:val="Heading2"/>
+      </w:pPr>
+      <w:r>
+        <w:t>10 am</w:t>
+      </w:r>
+      <w:r>
+        <w:t xml:space="preserve"> (</w:t>
+      </w:r>
+      <w:proofErr w:type="spellStart"/>
+      <w:r>
+        <w:t>ish</w:t>
+      </w:r>
+      <w:proofErr w:type="spellEnd"/>
+      <w:r>
+        <w:t>)</w:t>
+      </w:r>
+      <w:r>
+        <w:tab/>
+        <w:t>Groom and friends will go to grocery to pick up food for ceremony</w:t>
+      </w:r>
+      <w:r>
+        <w:t>, we will depart from Spragg apartment</w:t>
+      </w:r>
+      <w:r>
+        <w:t>.</w:t>
+      </w:r>
+    </w:p>
+    <w:p>
+      <w:pPr>
+        <w:pStyle w:val="Heading2"/>
+      </w:pPr>
+      <w:r>
+        <w:t>1:30 p.m.</w:t>
+      </w:r>
+      <w:r>
+        <w:tab/>
+        <w:t xml:space="preserve">Luca’s defense at Kearney Hall, Room 311. </w:t>
+      </w:r>
+    </w:p>
+    <w:p>
+      <w:pPr>
+        <w:pStyle w:val="Heading2"/>
+      </w:pPr>
+      <w:r>
+        <w:rPr>
+          <w:highlight w:val="yellow"/>
+        </w:rPr>
+        <w:t xml:space="preserve">3 </w:t>
+      </w:r>
+      <w:r>
+        <w:rPr>
+          <w:highlight w:val="yellow"/>
+        </w:rPr>
+        <w:t>p</w:t>
+      </w:r>
+      <w:r>
+        <w:rPr>
+          <w:highlight w:val="yellow"/>
+        </w:rPr>
+        <w:t>.</w:t>
+      </w:r>
+      <w:r>
+        <w:rPr>
+          <w:highlight w:val="yellow"/>
+        </w:rPr>
+        <w:t>m</w:t>
+      </w:r>
+      <w:r>
+        <w:rPr>
+          <w:highlight w:val="yellow"/>
+        </w:rPr>
+        <w:t>.</w:t>
+      </w:r>
+      <w:r>
+        <w:rPr>
+          <w:highlight w:val="yellow"/>
+        </w:rPr>
+        <w:t xml:space="preserve"> </w:t>
+      </w:r>
+      <w:r>
+        <w:rPr>
+          <w:highlight w:val="yellow"/>
+        </w:rPr>
+        <w:t>(</w:t>
+      </w:r>
+      <w:proofErr w:type="spellStart"/>
+      <w:r>
+        <w:rPr>
+          <w:highlight w:val="yellow"/>
+        </w:rPr>
+        <w:t>ish</w:t>
+      </w:r>
+      <w:proofErr w:type="spellEnd"/>
+      <w:r>
+        <w:rPr>
+          <w:highlight w:val="yellow"/>
+        </w:rPr>
+        <w:t>)</w:t>
+      </w:r>
+      <w:r>
+        <w:rPr>
+          <w:highlight w:val="yellow"/>
+        </w:rPr>
+        <w:tab/>
+      </w:r>
+      <w:r>
+        <w:rPr>
+          <w:highlight w:val="yellow"/>
+        </w:rPr>
+        <w:t>(CHECK WITH FAT</w:t>
+      </w:r>
+      <w:r>
+        <w:rPr>
+          <w:highlight w:val="yellow"/>
+        </w:rPr>
+        <w:t>H</w:t>
+      </w:r>
+      <w:r>
+        <w:rPr>
+          <w:highlight w:val="yellow"/>
+        </w:rPr>
+        <w:t>ER ON TIME!)</w:t>
+      </w:r>
+      <w:r>
+        <w:t xml:space="preserve"> </w:t>
+      </w:r>
+      <w:r>
+        <w:t>Bridal party meet at the Newman center for a run-through of the ceremony with Father Ignacio. Afterwards, we will plan to get set up for food</w:t>
+      </w:r>
+      <w:r>
+        <w:t xml:space="preserve"> and party</w:t>
+      </w:r>
+      <w:r>
+        <w:t xml:space="preserve">, under the advisement of Andrew. </w:t>
+      </w:r>
+      <w:r>
+        <w:t xml:space="preserve"> </w:t>
+      </w:r>
+    </w:p>
+    <w:p>
+      <w:pPr>
+        <w:pStyle w:val="Heading2"/>
+      </w:pPr>
+      <w:r>
+        <w:t>8 p.m.</w:t>
+      </w:r>
+      <w:r>
+        <w:tab/>
+        <w:t>For those formerly of the Weiss research group we are planning dinner at</w:t>
+      </w:r>
+      <w:r>
+        <w:t xml:space="preserve"> El Sol de Mexico at 9</w:t>
+      </w:r>
+      <w:r>
+        <w:rPr>
+          <w:vertAlign w:val="superscript"/>
+        </w:rPr>
+        <w:t>th</w:t>
+      </w:r>
+      <w:r>
+        <w:t xml:space="preserve"> and Garfield</w:t>
+      </w:r>
+      <w:r>
+        <w:t xml:space="preserve">. </w:t>
+      </w:r>
+    </w:p>
+    <w:p>
+      <w:pPr>
+        <w:pStyle w:val="Heading2"/>
+      </w:pPr>
+      <w:r>
+        <w:t>10 p.m.</w:t>
+      </w:r>
+      <w:r>
+        <w:tab/>
+        <w:t xml:space="preserve">Beers at Block 15 at 300 SW Jefferson Avenue, Corvallis OR. </w:t>
+      </w:r>
+    </w:p>
+    <w:p/>
+    <w:p>
+      <w:pPr>
+        <w:pStyle w:val="Heading1"/>
+      </w:pPr>
+      <w:r>
+        <w:lastRenderedPageBreak/>
+        <w:t>Saturday</w:t>
+      </w:r>
+      <w:r>
+        <w:t>,</w:t>
+      </w:r>
+      <w:r>
+        <w:t xml:space="preserve"> June 10, 2017</w:t>
+      </w:r>
+    </w:p>
+    <w:p>
+      <w:pPr>
+        <w:pStyle w:val="Heading2"/>
+      </w:pPr>
+      <w:r>
+        <w:t>7</w:t>
+      </w:r>
+      <w:r>
+        <w:t>:30</w:t>
+      </w:r>
+      <w:r>
+        <w:t xml:space="preserve"> a.m.</w:t>
+      </w:r>
+      <w:r>
+        <w:tab/>
+        <w:t>Bridesmaids will get ready with Luisa at location TBD. Gentlemen will get ready at the Spragg Apartment, 210 SW Jefferson Avenue, #10. Please call when you arrive so we can come to let you in, 317.341.3625.</w:t>
+      </w:r>
+    </w:p>
+    <w:p>
+      <w:pPr>
+        <w:pStyle w:val="Heading2"/>
+      </w:pPr>
+      <w:r>
+        <w:t>8:45</w:t>
+      </w:r>
+      <w:r>
+        <w:t xml:space="preserve"> a.m.</w:t>
+      </w:r>
+      <w:r>
+        <w:tab/>
+        <w:t xml:space="preserve">Gentlemen will head to the Newman Center to assist with setup. </w:t>
+      </w:r>
+    </w:p>
+    <w:p>
+      <w:pPr>
+        <w:pStyle w:val="Heading2"/>
+      </w:pPr>
+      <w:r>
+        <w:t>9:45</w:t>
+      </w:r>
+      <w:r>
+        <w:t xml:space="preserve"> </w:t>
+      </w:r>
+      <w:r>
+        <w:t>a</w:t>
+      </w:r>
+      <w:r>
+        <w:t>.</w:t>
+      </w:r>
+      <w:r>
+        <w:t>m</w:t>
+      </w:r>
+      <w:r>
+        <w:t>.</w:t>
+      </w:r>
+      <w:r>
+        <w:tab/>
+        <w:t xml:space="preserve">Please be to your seats at the </w:t>
+      </w:r>
+      <w:r>
+        <w:t>Newman Center Chapel</w:t>
+      </w:r>
+      <w:r>
+        <w:t xml:space="preserve"> located at </w:t>
+      </w:r>
+      <w:r>
+        <w:t>2127 NW Monroe Ave, Corvallis, OR 97330</w:t>
+      </w:r>
+      <w:r>
+        <w:t>. Parking can be a little scare around this area, so make sure to arrive early!</w:t>
+      </w:r>
+    </w:p>
+    <w:p>
+      <w:pPr>
+        <w:pStyle w:val="Heading2"/>
+      </w:pPr>
+      <w:r>
+        <w:t>10</w:t>
+      </w:r>
+      <w:r>
+        <w:t>:00 a.m.</w:t>
+      </w:r>
+      <w:r>
+        <w:tab/>
+      </w:r>
+      <w:r>
+        <w:t>Service begins</w:t>
+      </w:r>
+      <w:r>
+        <w:t xml:space="preserve"> promptly</w:t>
+      </w:r>
+    </w:p>
+    <w:p>
+      <w:pPr>
+        <w:pStyle w:val="Heading2"/>
+      </w:pPr>
+      <w:r>
+        <w:t>11:15 a.m.</w:t>
+      </w:r>
+      <w:r>
+        <w:tab/>
+        <w:t>L</w:t>
+      </w:r>
+      <w:r>
+        <w:t>unch</w:t>
+      </w:r>
+      <w:r>
+        <w:t xml:space="preserve"> consisting of a Taco Bar outside the Newman Center, plan to spend time visiting with family and friends.</w:t>
+      </w:r>
+    </w:p>
+    <w:p>
+      <w:pPr>
+        <w:pStyle w:val="Heading2"/>
+      </w:pPr>
+      <w:r>
+        <w:t>2</w:t>
+      </w:r>
+      <w:r>
+        <w:t xml:space="preserve"> p.m.</w:t>
+      </w:r>
+      <w:r>
+        <w:tab/>
+      </w:r>
+      <w:r>
+        <w:t>If it is a nice day, we would like to head to the beach in Newport, OR. Accessible beach access is available at Don Davis Park, 840 W</w:t>
+      </w:r>
+      <w:r>
+        <w:t>est</w:t>
+      </w:r>
+      <w:r>
+        <w:t xml:space="preserve"> O</w:t>
+      </w:r>
+      <w:r>
+        <w:t>live Street, Newport, OR, 97365</w:t>
+      </w:r>
+      <w:r>
+        <w:t>.</w:t>
+      </w:r>
+      <w:r>
+        <w:t xml:space="preserve"> Please let the bride or groom know if you need a ride and we can help to coordinate a carpool.</w:t>
+      </w:r>
+      <w:r>
+        <w:t xml:space="preserve">  </w:t>
+      </w:r>
+    </w:p>
+    <w:p>
+      <w:pPr>
+        <w:pStyle w:val="Heading2"/>
+      </w:pPr>
+      <w:r>
+        <w:t>5</w:t>
+      </w:r>
+      <w:r>
+        <w:t xml:space="preserve"> p.m.</w:t>
+      </w:r>
+      <w:r>
+        <w:tab/>
+        <w:t>Enjoying the waterfront at Rogue Ales Bayfront Public House at 748</w:t>
+      </w:r>
+      <w:r>
+        <w:t xml:space="preserve"> SW Bay Boulevard, Newport, OR.</w:t>
+      </w:r>
+      <w:r>
+        <w:t xml:space="preserve"> </w:t>
+      </w:r>
+    </w:p>
+    <w:p>
+      <w:pPr>
+        <w:pStyle w:val="Heading2"/>
+        <w:rPr>
+          <w:rFonts w:ascii="Just Another Hand" w:hAnsi="Just Another Hand"/>
+          <w:spacing w:val="20"/>
+          <w:sz w:val="52"/>
+          <w:szCs w:val="32"/>
+        </w:rPr>
+      </w:pPr>
+      <w:r>
+        <w:t>7</w:t>
+      </w:r>
+      <w:r>
+        <w:t xml:space="preserve"> </w:t>
+      </w:r>
+      <w:r>
+        <w:t>p.m.</w:t>
+      </w:r>
+      <w:r>
+        <w:tab/>
+      </w:r>
+      <w:r>
+        <w:t>Head back to Corvallis to keep the party going at a Corvallis downtown pub crawl. We plan to meet up at Sky High Brewpub at 160 NW Jackson Avenue, Corvallis.</w:t>
+      </w:r>
+      <w:r>
+        <w:tab/>
+      </w:r>
     </w:p>
     <w:sectPr>
       <w:pgSz w:w="12240" w:h="15840"/>
@@ -679,7 +969,7 @@
     <w:uiPriority w:val="9"/>
     <w:unhideWhenUsed/>
     <w:qFormat/>
-    <w:rsid w:val="00AE09C1"/>
+    <w:rsid w:val="007068F1"/>
     <w:pPr>
       <w:keepNext/>
       <w:keepLines/>
@@ -688,6 +978,7 @@
       </w:tabs>
       <w:spacing w:after="0" w:line="300" w:lineRule="auto"/>
       <w:ind w:left="1440" w:hanging="1080"/>
+      <w:jc w:val="both"/>
       <w:outlineLvl w:val="1"/>
     </w:pPr>
     <w:rPr>
@@ -765,7 +1056,7 @@
     <w:basedOn w:val="DefaultParagraphFont"/>
     <w:link w:val="Heading2"/>
     <w:uiPriority w:val="9"/>
-    <w:rsid w:val="00AE09C1"/>
+    <w:rsid w:val="007068F1"/>
     <w:rPr>
       <w:rFonts w:ascii="Oswald Light" w:eastAsiaTheme="majorEastAsia" w:hAnsi="Oswald Light" w:cstheme="majorBidi"/>
       <w:w w:val="90"/>
@@ -1178,7 +1469,7 @@
 </file>
 
 <file path=customXml/itemProps1.xml><?xml version="1.0" encoding="utf-8"?>
-<ds:datastoreItem xmlns:ds="http://schemas.openxmlformats.org/officeDocument/2006/customXml" ds:itemID="{8020C8CB-D8A6-40BF-B9B6-21463E21C3CA}">
+<ds:datastoreItem xmlns:ds="http://schemas.openxmlformats.org/officeDocument/2006/customXml" ds:itemID="{D7405548-0A55-4D52-8048-D1C3734E5847}">
   <ds:schemaRefs>
     <ds:schemaRef ds:uri="http://schemas.openxmlformats.org/officeDocument/2006/bibliography"/>
   </ds:schemaRefs>

</xml_diff>

<commit_message>
add in rpspragg website
</commit_message>
<xml_diff>
--- a/wedding/Detailed Schedule.docx
+++ b/wedding/Detailed Schedule.docx
@@ -129,16 +129,48 @@
       <w:pPr>
         <w:pStyle w:val="Heading1"/>
       </w:pPr>
+      <w:r>
+        <w:t>Friday</w:t>
+      </w:r>
+      <w:r>
+        <w:t>,</w:t>
+      </w:r>
+      <w:r>
+        <w:t xml:space="preserve"> June 9, 2017</w:t>
+      </w:r>
+    </w:p>
+    <w:p>
+      <w:pPr>
+        <w:pStyle w:val="Heading2"/>
+      </w:pPr>
+      <w:r>
+        <w:t xml:space="preserve">10 </w:t>
+      </w:r>
       <w:bookmarkStart w:id="0" w:name="_GoBack"/>
       <w:bookmarkEnd w:id="0"/>
       <w:r>
-        <w:t>Friday</w:t>
-      </w:r>
-      <w:r>
-        <w:t>,</w:t>
-      </w:r>
-      <w:r>
-        <w:t xml:space="preserve"> June 9, 2017</w:t>
+        <w:t>am</w:t>
+      </w:r>
+      <w:r>
+        <w:t xml:space="preserve"> (</w:t>
+      </w:r>
+      <w:proofErr w:type="spellStart"/>
+      <w:r>
+        <w:t>ish</w:t>
+      </w:r>
+      <w:proofErr w:type="spellEnd"/>
+      <w:r>
+        <w:t>)</w:t>
+      </w:r>
+      <w:r>
+        <w:tab/>
+        <w:t>Groom and friends will go to grocery to pick up food for ceremony</w:t>
+      </w:r>
+      <w:r>
+        <w:t>, we will depart from Spragg apartment</w:t>
+      </w:r>
+      <w:r>
+        <w:t>.</w:t>
       </w:r>
     </w:p>
     <w:p>
@@ -146,28 +178,20 @@
         <w:pStyle w:val="Heading2"/>
       </w:pPr>
       <w:r>
-        <w:t>10 am</w:t>
-      </w:r>
-      <w:r>
-        <w:t xml:space="preserve"> (</w:t>
-      </w:r>
-      <w:proofErr w:type="spellStart"/>
-      <w:r>
-        <w:t>ish</w:t>
-      </w:r>
-      <w:proofErr w:type="spellEnd"/>
-      <w:r>
-        <w:t>)</w:t>
-      </w:r>
-      <w:r>
-        <w:tab/>
-        <w:t>Groom and friends will go to grocery to pick up food for ceremony</w:t>
-      </w:r>
-      <w:r>
-        <w:t>, we will depart from Spragg apartment</w:t>
-      </w:r>
-      <w:r>
-        <w:t>.</w:t>
+        <w:t>11:30</w:t>
+      </w:r>
+      <w:r>
+        <w:t xml:space="preserve"> </w:t>
+      </w:r>
+      <w:r>
+        <w:t>a</w:t>
+      </w:r>
+      <w:r>
+        <w:t>.m.</w:t>
+      </w:r>
+      <w:r>
+        <w:tab/>
+        <w:t xml:space="preserve">Bridal party meet at the Newman center for a run-through of the ceremony with Father Ignacio. Afterwards, we will plan to get set up for food and party, under the advisement of Andrew.  </w:t>
       </w:r>
     </w:p>
     <w:p>
@@ -179,107 +203,10 @@
       </w:r>
       <w:r>
         <w:tab/>
-        <w:t xml:space="preserve">Luca’s defense at Kearney Hall, Room 311. </w:t>
-      </w:r>
-    </w:p>
-    <w:p>
-      <w:pPr>
-        <w:pStyle w:val="Heading2"/>
-      </w:pPr>
-      <w:r>
-        <w:rPr>
-          <w:highlight w:val="yellow"/>
-        </w:rPr>
-        <w:t xml:space="preserve">3 </w:t>
-      </w:r>
-      <w:r>
-        <w:rPr>
-          <w:highlight w:val="yellow"/>
-        </w:rPr>
-        <w:t>p</w:t>
-      </w:r>
-      <w:r>
-        <w:rPr>
-          <w:highlight w:val="yellow"/>
-        </w:rPr>
-        <w:t>.</w:t>
-      </w:r>
-      <w:r>
-        <w:rPr>
-          <w:highlight w:val="yellow"/>
-        </w:rPr>
-        <w:t>m</w:t>
-      </w:r>
-      <w:r>
-        <w:rPr>
-          <w:highlight w:val="yellow"/>
-        </w:rPr>
-        <w:t>.</w:t>
-      </w:r>
-      <w:r>
-        <w:rPr>
-          <w:highlight w:val="yellow"/>
-        </w:rPr>
-        <w:t xml:space="preserve"> </w:t>
-      </w:r>
-      <w:r>
-        <w:rPr>
-          <w:highlight w:val="yellow"/>
-        </w:rPr>
-        <w:t>(</w:t>
-      </w:r>
-      <w:proofErr w:type="spellStart"/>
-      <w:r>
-        <w:rPr>
-          <w:highlight w:val="yellow"/>
-        </w:rPr>
-        <w:t>ish</w:t>
-      </w:r>
-      <w:proofErr w:type="spellEnd"/>
-      <w:r>
-        <w:rPr>
-          <w:highlight w:val="yellow"/>
-        </w:rPr>
-        <w:t>)</w:t>
-      </w:r>
-      <w:r>
-        <w:rPr>
-          <w:highlight w:val="yellow"/>
-        </w:rPr>
-        <w:tab/>
-      </w:r>
-      <w:r>
-        <w:rPr>
-          <w:highlight w:val="yellow"/>
-        </w:rPr>
-        <w:t>(CHECK WITH FAT</w:t>
-      </w:r>
-      <w:r>
-        <w:rPr>
-          <w:highlight w:val="yellow"/>
-        </w:rPr>
-        <w:t>H</w:t>
-      </w:r>
-      <w:r>
-        <w:rPr>
-          <w:highlight w:val="yellow"/>
-        </w:rPr>
-        <w:t>ER ON TIME!)</w:t>
-      </w:r>
-      <w:r>
-        <w:t xml:space="preserve"> </w:t>
-      </w:r>
-      <w:r>
-        <w:t>Bridal party meet at the Newman center for a run-through of the ceremony with Father Ignacio. Afterwards, we will plan to get set up for food</w:t>
-      </w:r>
-      <w:r>
-        <w:t xml:space="preserve"> and party</w:t>
-      </w:r>
-      <w:r>
-        <w:t xml:space="preserve">, under the advisement of Andrew. </w:t>
-      </w:r>
-      <w:r>
-        <w:t xml:space="preserve"> </w:t>
+        <w:t>Luca’s defense</w:t>
+      </w:r>
+      <w:r>
+        <w:t xml:space="preserve"> at Kearney Hall, Room 311. </w:t>
       </w:r>
     </w:p>
     <w:p>
@@ -1469,7 +1396,7 @@
 </file>
 
 <file path=customXml/itemProps1.xml><?xml version="1.0" encoding="utf-8"?>
-<ds:datastoreItem xmlns:ds="http://schemas.openxmlformats.org/officeDocument/2006/customXml" ds:itemID="{D7405548-0A55-4D52-8048-D1C3734E5847}">
+<ds:datastoreItem xmlns:ds="http://schemas.openxmlformats.org/officeDocument/2006/customXml" ds:itemID="{78BE80E2-AEE4-451E-9668-36A85A7000AC}">
   <ds:schemaRefs>
     <ds:schemaRef ds:uri="http://schemas.openxmlformats.org/officeDocument/2006/bibliography"/>
   </ds:schemaRefs>

</xml_diff>